<commit_message>
replaced 'employee' and 'user' with 'worker on CreateRun, EditRun, and SubmitRunToPrinting use cases
</commit_message>
<xml_diff>
--- a/Documentation/RAD/RAD_Final.docx
+++ b/Documentation/RAD/RAD_Final.docx
@@ -1,6 +1,6 @@
 
 <file path=word/document.xml><?xml version="1.0" encoding="utf-8"?>
-<w:document xmlns:mv="urn:schemas-microsoft-com:mac:vml" xmlns:mo="http://schemas.microsoft.com/office/mac/office/2008/main" xmlns:ve="http://schemas.openxmlformats.org/markup-compatibility/2006" xmlns:o="urn:schemas-microsoft-com:office:office" xmlns:r="http://schemas.openxmlformats.org/officeDocument/2006/relationships" xmlns:m="http://schemas.openxmlformats.org/officeDocument/2006/math" xmlns:v="urn:schemas-microsoft-com:vml" xmlns:w10="urn:schemas-microsoft-com:office:word" xmlns:w="http://schemas.openxmlformats.org/wordprocessingml/2006/main" xmlns:wne="http://schemas.microsoft.com/office/word/2006/wordml" xmlns:wp="http://schemas.openxmlformats.org/drawingml/2006/wordprocessingDrawing" ve:Ignorable="mv" ve:PreserveAttributes="mv:*">
+<w:document xmlns:ve="http://schemas.openxmlformats.org/markup-compatibility/2006" xmlns:o="urn:schemas-microsoft-com:office:office" xmlns:r="http://schemas.openxmlformats.org/officeDocument/2006/relationships" xmlns:m="http://schemas.openxmlformats.org/officeDocument/2006/math" xmlns:v="urn:schemas-microsoft-com:vml" xmlns:wp="http://schemas.openxmlformats.org/drawingml/2006/wordprocessingDrawing" xmlns:w10="urn:schemas-microsoft-com:office:word" xmlns:w="http://schemas.openxmlformats.org/wordprocessingml/2006/main" xmlns:wne="http://schemas.microsoft.com/office/word/2006/wordml">
   <w:body>
     <w:p>
       <w:pPr>
@@ -289,7 +289,25 @@
           <w:color w:val="000000"/>
           <w:szCs w:val="20"/>
         </w:rPr>
-        <w:t>PWAS: Printshop Workflow Automation System, the name of the proposed system.</w:t>
+        <w:t xml:space="preserve">PWAS: </w:t>
+      </w:r>
+      <w:proofErr w:type="spellStart"/>
+      <w:r>
+        <w:rPr>
+          <w:rFonts w:ascii="Times New Roman" w:eastAsia="Times New Roman" w:hAnsi="Times New Roman" w:cs="Arial"/>
+          <w:color w:val="000000"/>
+          <w:szCs w:val="20"/>
+        </w:rPr>
+        <w:t>Printshop</w:t>
+      </w:r>
+      <w:proofErr w:type="spellEnd"/>
+      <w:r>
+        <w:rPr>
+          <w:rFonts w:ascii="Times New Roman" w:eastAsia="Times New Roman" w:hAnsi="Times New Roman" w:cs="Arial"/>
+          <w:color w:val="000000"/>
+          <w:szCs w:val="20"/>
+        </w:rPr>
+        <w:t xml:space="preserve"> Workflow Automation System, the name of the proposed system.</w:t>
       </w:r>
       <w:r>
         <w:rPr>
@@ -366,13 +384,23 @@
         </w:rPr>
         <w:t xml:space="preserve">  </w:t>
       </w:r>
+      <w:proofErr w:type="gramStart"/>
       <w:r>
         <w:rPr>
           <w:rFonts w:ascii="Times New Roman" w:eastAsia="Times New Roman" w:hAnsi="Times New Roman" w:cs="Arial"/>
           <w:color w:val="000000"/>
           <w:szCs w:val="20"/>
         </w:rPr>
-        <w:t xml:space="preserve">This is a custom-built system, specifically to meet XYZ Printing Company's needs. It will be customized to help the company manage incoming orders and enhance production, thus saving the cost of hiring additional personnel. In the next sections, the challenges faced by the company will be explained in more detail, along with the proposed solutions. </w:t>
+        <w:t>This</w:t>
+      </w:r>
+      <w:proofErr w:type="gramEnd"/>
+      <w:r>
+        <w:rPr>
+          <w:rFonts w:ascii="Times New Roman" w:eastAsia="Times New Roman" w:hAnsi="Times New Roman" w:cs="Arial"/>
+          <w:color w:val="000000"/>
+          <w:szCs w:val="20"/>
+        </w:rPr>
+        <w:t xml:space="preserve"> is a custom-built system, specifically to meet XYZ Printing Company's needs. It will be customized to help the company manage incoming orders and enhance production, thus saving the cost of hiring additional personnel. In the next sections, the challenges faced by the company will be explained in more detail, along with the proposed solutions. </w:t>
       </w:r>
     </w:p>
     <w:p>
@@ -504,7 +532,25 @@
           <w:color w:val="000000"/>
           <w:szCs w:val="20"/>
         </w:rPr>
-        <w:t xml:space="preserve">    Printshop Workflow Automation System ("PWAS") is a web-based </w:t>
+        <w:t>    </w:t>
+      </w:r>
+      <w:proofErr w:type="spellStart"/>
+      <w:r>
+        <w:rPr>
+          <w:rFonts w:ascii="Times New Roman" w:eastAsia="Times New Roman" w:hAnsi="Times New Roman" w:cs="Arial"/>
+          <w:color w:val="000000"/>
+          <w:szCs w:val="20"/>
+        </w:rPr>
+        <w:t>Printshop</w:t>
+      </w:r>
+      <w:proofErr w:type="spellEnd"/>
+      <w:r>
+        <w:rPr>
+          <w:rFonts w:ascii="Times New Roman" w:eastAsia="Times New Roman" w:hAnsi="Times New Roman" w:cs="Arial"/>
+          <w:color w:val="000000"/>
+          <w:szCs w:val="20"/>
+        </w:rPr>
+        <w:t xml:space="preserve"> Workflow Automation System ("PWAS") is a web-based </w:t>
       </w:r>
       <w:r>
         <w:rPr>
@@ -554,6 +600,7 @@
           <w:bCs/>
           <w:szCs w:val="20"/>
         </w:rPr>
+        <w:lastRenderedPageBreak/>
         <w:t>3.2 Functional requirements</w:t>
       </w:r>
     </w:p>
@@ -770,7 +817,25 @@
           <w:color w:val="000000"/>
           <w:szCs w:val="20"/>
         </w:rPr>
-        <w:t>The user interface should understandable to non-technical customers, allowing them to submit, view, and edit  orders. The logo should not have any religious, political, racist, sexual, or discriminatory connotations. Fonts should be clear and easy to read. Color scheme should be light background with dark foreground, to maximize contras</w:t>
+        <w:t>The user interface should understandable to non-technical customers, allowing them to submit, view, and edit</w:t>
+      </w:r>
+      <w:proofErr w:type="gramStart"/>
+      <w:r>
+        <w:rPr>
+          <w:rFonts w:ascii="Times New Roman" w:eastAsia="Times New Roman" w:hAnsi="Times New Roman" w:cs="Arial"/>
+          <w:color w:val="000000"/>
+          <w:szCs w:val="20"/>
+        </w:rPr>
+        <w:t>  orders</w:t>
+      </w:r>
+      <w:proofErr w:type="gramEnd"/>
+      <w:r>
+        <w:rPr>
+          <w:rFonts w:ascii="Times New Roman" w:eastAsia="Times New Roman" w:hAnsi="Times New Roman" w:cs="Arial"/>
+          <w:color w:val="000000"/>
+          <w:szCs w:val="20"/>
+        </w:rPr>
+        <w:t>. The logo should not have any religious, political, racist, sexual, or discriminatory connotations. Fonts should be clear and easy to read. Color scheme should be light background with dark foreground, to maximize contras</w:t>
       </w:r>
       <w:r>
         <w:rPr>
@@ -1478,7 +1543,23 @@
                 <w:rFonts w:ascii="Times New Roman" w:hAnsi="Times New Roman" w:cs="Arial"/>
                 <w:sz w:val="22"/>
               </w:rPr>
-              <w:t>Bob enters his full name, username, password, email address, and home address, then submits the form.</w:t>
+              <w:t xml:space="preserve">Bob enters his full name, username, password, email address, and home address, </w:t>
+            </w:r>
+            <w:proofErr w:type="gramStart"/>
+            <w:r>
+              <w:rPr>
+                <w:rFonts w:ascii="Times New Roman" w:hAnsi="Times New Roman" w:cs="Arial"/>
+                <w:sz w:val="22"/>
+              </w:rPr>
+              <w:t>then</w:t>
+            </w:r>
+            <w:proofErr w:type="gramEnd"/>
+            <w:r>
+              <w:rPr>
+                <w:rFonts w:ascii="Times New Roman" w:hAnsi="Times New Roman" w:cs="Arial"/>
+                <w:sz w:val="22"/>
+              </w:rPr>
+              <w:t xml:space="preserve"> submits the form.</w:t>
             </w:r>
           </w:p>
           <w:p>
@@ -2071,6 +2152,7 @@
                 <w:u w:val="single"/>
               </w:rPr>
             </w:pPr>
+            <w:proofErr w:type="spellStart"/>
             <w:r>
               <w:rPr>
                 <w:rFonts w:ascii="Times New Roman" w:hAnsi="Times New Roman" w:cs="Arial"/>
@@ -2079,6 +2161,7 @@
               </w:rPr>
               <w:t>editProfile</w:t>
             </w:r>
+            <w:proofErr w:type="spellEnd"/>
           </w:p>
         </w:tc>
       </w:tr>
@@ -2399,6 +2482,7 @@
                 <w:u w:val="single"/>
               </w:rPr>
             </w:pPr>
+            <w:proofErr w:type="spellStart"/>
             <w:r>
               <w:rPr>
                 <w:rFonts w:ascii="Times New Roman" w:hAnsi="Times New Roman" w:cs="Arial"/>
@@ -2407,6 +2491,7 @@
               </w:rPr>
               <w:t>customerOrdering</w:t>
             </w:r>
+            <w:proofErr w:type="spellEnd"/>
           </w:p>
         </w:tc>
       </w:tr>
@@ -2462,13 +2547,23 @@
                 <w:u w:val="single"/>
               </w:rPr>
             </w:pPr>
+            <w:proofErr w:type="spellStart"/>
             <w:r>
               <w:rPr>
                 <w:rFonts w:ascii="Times New Roman" w:hAnsi="Times New Roman" w:cs="Arial"/>
                 <w:sz w:val="22"/>
                 <w:u w:val="single"/>
               </w:rPr>
-              <w:t xml:space="preserve">alice: </w:t>
+              <w:t>alice</w:t>
+            </w:r>
+            <w:proofErr w:type="spellEnd"/>
+            <w:r>
+              <w:rPr>
+                <w:rFonts w:ascii="Times New Roman" w:hAnsi="Times New Roman" w:cs="Arial"/>
+                <w:sz w:val="22"/>
+                <w:u w:val="single"/>
+              </w:rPr>
+              <w:t xml:space="preserve">: </w:t>
             </w:r>
             <w:r>
               <w:rPr>
@@ -2820,6 +2915,7 @@
                 <w:u w:val="single"/>
               </w:rPr>
             </w:pPr>
+            <w:proofErr w:type="spellStart"/>
             <w:r>
               <w:rPr>
                 <w:rFonts w:ascii="Times New Roman" w:hAnsi="Times New Roman" w:cs="Arial"/>
@@ -2828,6 +2924,7 @@
               </w:rPr>
               <w:t>customerService</w:t>
             </w:r>
+            <w:proofErr w:type="spellEnd"/>
           </w:p>
         </w:tc>
       </w:tr>
@@ -2883,6 +2980,7 @@
                 <w:u w:val="single"/>
               </w:rPr>
             </w:pPr>
+            <w:proofErr w:type="spellStart"/>
             <w:r>
               <w:rPr>
                 <w:rFonts w:ascii="Times New Roman" w:hAnsi="Times New Roman" w:cs="Arial"/>
@@ -2891,6 +2989,7 @@
               </w:rPr>
               <w:t>bob:CustomerService</w:t>
             </w:r>
+            <w:proofErr w:type="spellEnd"/>
           </w:p>
           <w:p>
             <w:pPr>
@@ -2900,6 +2999,7 @@
                 <w:u w:val="single"/>
               </w:rPr>
             </w:pPr>
+            <w:proofErr w:type="spellStart"/>
             <w:r>
               <w:rPr>
                 <w:rFonts w:ascii="Times New Roman" w:hAnsi="Times New Roman" w:cs="Arial"/>
@@ -2908,6 +3008,7 @@
               </w:rPr>
               <w:t>kimi:OfflineCustomer</w:t>
             </w:r>
+            <w:proofErr w:type="spellEnd"/>
           </w:p>
         </w:tc>
       </w:tr>
@@ -2955,7 +3056,23 @@
                 <w:rFonts w:ascii="Times New Roman" w:hAnsi="Times New Roman" w:cs="Arial"/>
                 <w:sz w:val="22"/>
               </w:rPr>
-              <w:t xml:space="preserve">Bob receives a phone call from Kimi who wishes to place an order. </w:t>
+              <w:t xml:space="preserve">Bob receives a phone call from </w:t>
+            </w:r>
+            <w:proofErr w:type="spellStart"/>
+            <w:r>
+              <w:rPr>
+                <w:rFonts w:ascii="Times New Roman" w:hAnsi="Times New Roman" w:cs="Arial"/>
+                <w:sz w:val="22"/>
+              </w:rPr>
+              <w:t>Kimi</w:t>
+            </w:r>
+            <w:proofErr w:type="spellEnd"/>
+            <w:r>
+              <w:rPr>
+                <w:rFonts w:ascii="Times New Roman" w:hAnsi="Times New Roman" w:cs="Arial"/>
+                <w:sz w:val="22"/>
+              </w:rPr>
+              <w:t xml:space="preserve"> who wishes to place an order. </w:t>
             </w:r>
           </w:p>
           <w:p>
@@ -3025,6 +3142,7 @@
               </w:rPr>
               <w:t xml:space="preserve">form containing all </w:t>
             </w:r>
+            <w:proofErr w:type="gramStart"/>
             <w:r>
               <w:rPr>
                 <w:rFonts w:ascii="Times New Roman" w:hAnsi="Times New Roman" w:cs="Arial"/>
@@ -3037,7 +3155,15 @@
                 <w:rFonts w:ascii="Times New Roman" w:hAnsi="Times New Roman" w:cs="Arial"/>
                 <w:sz w:val="22"/>
               </w:rPr>
-              <w:t xml:space="preserve"> specifications of an order</w:t>
+              <w:t xml:space="preserve"> specifications</w:t>
+            </w:r>
+            <w:proofErr w:type="gramEnd"/>
+            <w:r>
+              <w:rPr>
+                <w:rFonts w:ascii="Times New Roman" w:hAnsi="Times New Roman" w:cs="Arial"/>
+                <w:sz w:val="22"/>
+              </w:rPr>
+              <w:t xml:space="preserve"> of an order</w:t>
             </w:r>
             <w:r>
               <w:rPr>
@@ -3071,7 +3197,23 @@
                 <w:rFonts w:ascii="Times New Roman" w:hAnsi="Times New Roman" w:cs="Arial"/>
                 <w:sz w:val="22"/>
               </w:rPr>
-              <w:t xml:space="preserve">Bob fills out the form, according to Kimi’s requirements, by selecting a </w:t>
+              <w:t xml:space="preserve">Bob fills out the form, according to </w:t>
+            </w:r>
+            <w:proofErr w:type="spellStart"/>
+            <w:r>
+              <w:rPr>
+                <w:rFonts w:ascii="Times New Roman" w:hAnsi="Times New Roman" w:cs="Arial"/>
+                <w:sz w:val="22"/>
+              </w:rPr>
+              <w:t>Kimi’s</w:t>
+            </w:r>
+            <w:proofErr w:type="spellEnd"/>
+            <w:r>
+              <w:rPr>
+                <w:rFonts w:ascii="Times New Roman" w:hAnsi="Times New Roman" w:cs="Arial"/>
+                <w:sz w:val="22"/>
+              </w:rPr>
+              <w:t xml:space="preserve"> requirements, by selecting a </w:t>
             </w:r>
             <w:r>
               <w:rPr>
@@ -3120,12 +3262,21 @@
                 <w:sz w:val="22"/>
               </w:rPr>
             </w:pPr>
-            <w:r>
-              <w:rPr>
-                <w:rFonts w:ascii="Times New Roman" w:hAnsi="Times New Roman" w:cs="Arial"/>
-                <w:sz w:val="22"/>
-              </w:rPr>
-              <w:t xml:space="preserve">Kimi would like to pay later, so </w:t>
+            <w:proofErr w:type="spellStart"/>
+            <w:r>
+              <w:rPr>
+                <w:rFonts w:ascii="Times New Roman" w:hAnsi="Times New Roman" w:cs="Arial"/>
+                <w:sz w:val="22"/>
+              </w:rPr>
+              <w:t>Kimi</w:t>
+            </w:r>
+            <w:proofErr w:type="spellEnd"/>
+            <w:r>
+              <w:rPr>
+                <w:rFonts w:ascii="Times New Roman" w:hAnsi="Times New Roman" w:cs="Arial"/>
+                <w:sz w:val="22"/>
+              </w:rPr>
+              <w:t xml:space="preserve"> would like to pay later, so </w:t>
             </w:r>
             <w:r>
               <w:rPr>
@@ -3181,12 +3332,21 @@
                 <w:sz w:val="22"/>
               </w:rPr>
             </w:pPr>
-            <w:r>
-              <w:rPr>
-                <w:rFonts w:ascii="Times New Roman" w:hAnsi="Times New Roman" w:cs="Arial"/>
-                <w:sz w:val="22"/>
-              </w:rPr>
-              <w:t xml:space="preserve">Kimi asks Bob for the status of a previous order. </w:t>
+            <w:proofErr w:type="spellStart"/>
+            <w:r>
+              <w:rPr>
+                <w:rFonts w:ascii="Times New Roman" w:hAnsi="Times New Roman" w:cs="Arial"/>
+                <w:sz w:val="22"/>
+              </w:rPr>
+              <w:t>Kimi</w:t>
+            </w:r>
+            <w:proofErr w:type="spellEnd"/>
+            <w:r>
+              <w:rPr>
+                <w:rFonts w:ascii="Times New Roman" w:hAnsi="Times New Roman" w:cs="Arial"/>
+                <w:sz w:val="22"/>
+              </w:rPr>
+              <w:t xml:space="preserve"> asks Bob for the status of a previous order. </w:t>
             </w:r>
           </w:p>
           <w:p>
@@ -3254,7 +3414,23 @@
                 <w:rFonts w:ascii="Times New Roman" w:hAnsi="Times New Roman" w:cs="Arial"/>
                 <w:sz w:val="22"/>
               </w:rPr>
-              <w:t xml:space="preserve">PWAS responds with a list of all Kimi’s orders. </w:t>
+              <w:t xml:space="preserve">PWAS responds with a list of all </w:t>
+            </w:r>
+            <w:proofErr w:type="spellStart"/>
+            <w:r>
+              <w:rPr>
+                <w:rFonts w:ascii="Times New Roman" w:hAnsi="Times New Roman" w:cs="Arial"/>
+                <w:sz w:val="22"/>
+              </w:rPr>
+              <w:t>Kimi’s</w:t>
+            </w:r>
+            <w:proofErr w:type="spellEnd"/>
+            <w:r>
+              <w:rPr>
+                <w:rFonts w:ascii="Times New Roman" w:hAnsi="Times New Roman" w:cs="Arial"/>
+                <w:sz w:val="22"/>
+              </w:rPr>
+              <w:t xml:space="preserve"> orders. </w:t>
             </w:r>
           </w:p>
           <w:p>
@@ -3274,7 +3450,23 @@
                 <w:rFonts w:ascii="Times New Roman" w:hAnsi="Times New Roman" w:cs="Arial"/>
                 <w:sz w:val="22"/>
               </w:rPr>
-              <w:t xml:space="preserve">Bob selects Kimi’s previous order. </w:t>
+              <w:t xml:space="preserve">Bob selects </w:t>
+            </w:r>
+            <w:proofErr w:type="spellStart"/>
+            <w:r>
+              <w:rPr>
+                <w:rFonts w:ascii="Times New Roman" w:hAnsi="Times New Roman" w:cs="Arial"/>
+                <w:sz w:val="22"/>
+              </w:rPr>
+              <w:t>Kimi’s</w:t>
+            </w:r>
+            <w:proofErr w:type="spellEnd"/>
+            <w:r>
+              <w:rPr>
+                <w:rFonts w:ascii="Times New Roman" w:hAnsi="Times New Roman" w:cs="Arial"/>
+                <w:sz w:val="22"/>
+              </w:rPr>
+              <w:t xml:space="preserve"> previous order. </w:t>
             </w:r>
           </w:p>
           <w:p>
@@ -3357,6 +3549,7 @@
                 <w:i/>
                 <w:sz w:val="22"/>
               </w:rPr>
+              <w:lastRenderedPageBreak/>
               <w:t>Scenario Name</w:t>
             </w:r>
           </w:p>
@@ -3373,6 +3566,7 @@
                 <w:u w:val="single"/>
               </w:rPr>
             </w:pPr>
+            <w:proofErr w:type="spellStart"/>
             <w:r>
               <w:rPr>
                 <w:rFonts w:ascii="Times New Roman" w:hAnsi="Times New Roman" w:cs="Arial"/>
@@ -3381,6 +3575,7 @@
               </w:rPr>
               <w:t>userAdministration</w:t>
             </w:r>
+            <w:proofErr w:type="spellEnd"/>
           </w:p>
         </w:tc>
       </w:tr>
@@ -3436,6 +3631,7 @@
                 <w:u w:val="single"/>
               </w:rPr>
             </w:pPr>
+            <w:proofErr w:type="spellStart"/>
             <w:r>
               <w:rPr>
                 <w:rFonts w:ascii="Times New Roman" w:hAnsi="Times New Roman" w:cs="Arial"/>
@@ -3444,6 +3640,7 @@
               </w:rPr>
               <w:t>lenny:Administrator</w:t>
             </w:r>
+            <w:proofErr w:type="spellEnd"/>
           </w:p>
         </w:tc>
       </w:tr>
@@ -3571,7 +3768,23 @@
                 <w:rFonts w:ascii="Times New Roman" w:hAnsi="Times New Roman" w:cs="Arial"/>
                 <w:sz w:val="22"/>
               </w:rPr>
-              <w:t xml:space="preserve">Lenny reviews the information, then selects the "Edit User Account" function on the PWAS website. </w:t>
+              <w:t xml:space="preserve">Lenny reviews the information, </w:t>
+            </w:r>
+            <w:proofErr w:type="gramStart"/>
+            <w:r>
+              <w:rPr>
+                <w:rFonts w:ascii="Times New Roman" w:hAnsi="Times New Roman" w:cs="Arial"/>
+                <w:sz w:val="22"/>
+              </w:rPr>
+              <w:t>then</w:t>
+            </w:r>
+            <w:proofErr w:type="gramEnd"/>
+            <w:r>
+              <w:rPr>
+                <w:rFonts w:ascii="Times New Roman" w:hAnsi="Times New Roman" w:cs="Arial"/>
+                <w:sz w:val="22"/>
+              </w:rPr>
+              <w:t xml:space="preserve"> selects the "Edit User Account" function on the PWAS website. </w:t>
             </w:r>
           </w:p>
           <w:p>
@@ -3727,6 +3940,7 @@
                 <w:u w:val="single"/>
               </w:rPr>
             </w:pPr>
+            <w:proofErr w:type="spellStart"/>
             <w:r>
               <w:rPr>
                 <w:rFonts w:ascii="Times New Roman" w:hAnsi="Times New Roman" w:cs="Arial"/>
@@ -3735,6 +3949,7 @@
               </w:rPr>
               <w:t>orderAdministration</w:t>
             </w:r>
+            <w:proofErr w:type="spellEnd"/>
           </w:p>
         </w:tc>
       </w:tr>
@@ -3794,6 +4009,7 @@
                 <w:u w:val="single"/>
               </w:rPr>
             </w:pPr>
+            <w:proofErr w:type="spellStart"/>
             <w:r>
               <w:rPr>
                 <w:rFonts w:ascii="Times New Roman" w:hAnsi="Times New Roman" w:cs="Arial"/>
@@ -3802,6 +4018,7 @@
               </w:rPr>
               <w:t>lenny:Administrator</w:t>
             </w:r>
+            <w:proofErr w:type="spellEnd"/>
           </w:p>
         </w:tc>
       </w:tr>
@@ -3931,7 +4148,23 @@
                 <w:rFonts w:ascii="Times New Roman" w:hAnsi="Times New Roman" w:cs="Arial"/>
                 <w:sz w:val="22"/>
               </w:rPr>
-              <w:t>Lenny reviews the information, then selects the "Edit Order Status" function on the PWAS website.</w:t>
+              <w:t xml:space="preserve">Lenny reviews the information, </w:t>
+            </w:r>
+            <w:proofErr w:type="gramStart"/>
+            <w:r>
+              <w:rPr>
+                <w:rFonts w:ascii="Times New Roman" w:hAnsi="Times New Roman" w:cs="Arial"/>
+                <w:sz w:val="22"/>
+              </w:rPr>
+              <w:t>then</w:t>
+            </w:r>
+            <w:proofErr w:type="gramEnd"/>
+            <w:r>
+              <w:rPr>
+                <w:rFonts w:ascii="Times New Roman" w:hAnsi="Times New Roman" w:cs="Arial"/>
+                <w:sz w:val="22"/>
+              </w:rPr>
+              <w:t xml:space="preserve"> selects the "Edit Order Status" function on the PWAS website.</w:t>
             </w:r>
           </w:p>
           <w:p>
@@ -4128,6 +4361,7 @@
                 <w:i/>
                 <w:sz w:val="22"/>
               </w:rPr>
+              <w:lastRenderedPageBreak/>
               <w:t>Scenario Name</w:t>
             </w:r>
           </w:p>
@@ -4215,6 +4449,7 @@
                 <w:u w:val="single"/>
               </w:rPr>
             </w:pPr>
+            <w:proofErr w:type="spellStart"/>
             <w:r>
               <w:rPr>
                 <w:rFonts w:ascii="Times New Roman" w:hAnsi="Times New Roman" w:cs="Arial"/>
@@ -4231,14 +4466,25 @@
               </w:rPr>
               <w:t>lice</w:t>
             </w:r>
+            <w:proofErr w:type="spellEnd"/>
             <w:r>
               <w:rPr>
                 <w:rFonts w:ascii="Times New Roman" w:hAnsi="Times New Roman" w:cs="Arial"/>
                 <w:sz w:val="22"/>
                 <w:u w:val="single"/>
               </w:rPr>
-              <w:t>, bob:Employee</w:t>
-            </w:r>
+              <w:t xml:space="preserve">, </w:t>
+            </w:r>
+            <w:proofErr w:type="spellStart"/>
+            <w:r>
+              <w:rPr>
+                <w:rFonts w:ascii="Times New Roman" w:hAnsi="Times New Roman" w:cs="Arial"/>
+                <w:sz w:val="22"/>
+                <w:u w:val="single"/>
+              </w:rPr>
+              <w:t>bob:Employee</w:t>
+            </w:r>
+            <w:proofErr w:type="spellEnd"/>
           </w:p>
         </w:tc>
       </w:tr>
@@ -4531,7 +4777,23 @@
                 <w:rFonts w:ascii="Times New Roman" w:hAnsi="Times New Roman" w:cs="Arial"/>
                 <w:sz w:val="22"/>
               </w:rPr>
-              <w:t xml:space="preserve">Alice selects the "Submit Run To Printing" function of PWAS. </w:t>
+              <w:t xml:space="preserve">Alice selects the "Submit Run </w:t>
+            </w:r>
+            <w:proofErr w:type="gramStart"/>
+            <w:r>
+              <w:rPr>
+                <w:rFonts w:ascii="Times New Roman" w:hAnsi="Times New Roman" w:cs="Arial"/>
+                <w:sz w:val="22"/>
+              </w:rPr>
+              <w:t>To</w:t>
+            </w:r>
+            <w:proofErr w:type="gramEnd"/>
+            <w:r>
+              <w:rPr>
+                <w:rFonts w:ascii="Times New Roman" w:hAnsi="Times New Roman" w:cs="Arial"/>
+                <w:sz w:val="22"/>
+              </w:rPr>
+              <w:t xml:space="preserve"> Printing" function of PWAS. </w:t>
             </w:r>
           </w:p>
           <w:p>
@@ -5545,6 +5807,7 @@
           <w:bCs/>
           <w:szCs w:val="20"/>
         </w:rPr>
+        <w:lastRenderedPageBreak/>
         <w:t>3.4.2 Use Case Model</w:t>
       </w:r>
     </w:p>
@@ -5580,7 +5843,7 @@
                     <pic:cNvPicPr/>
                   </pic:nvPicPr>
                   <pic:blipFill>
-                    <a:blip r:embed="rId5"/>
+                    <a:blip r:embed="rId5" cstate="print"/>
                     <a:stretch>
                       <a:fillRect/>
                     </a:stretch>
@@ -5693,6 +5956,7 @@
                 <w:i/>
                 <w:sz w:val="22"/>
               </w:rPr>
+              <w:lastRenderedPageBreak/>
               <w:t>Use case Name</w:t>
             </w:r>
           </w:p>
@@ -7004,6 +7268,7 @@
                 <w:sz w:val="22"/>
               </w:rPr>
             </w:pPr>
+            <w:proofErr w:type="spellStart"/>
             <w:r>
               <w:rPr>
                 <w:rFonts w:ascii="Times New Roman" w:hAnsi="Times New Roman" w:cs="Arial"/>
@@ -7012,6 +7277,7 @@
               </w:rPr>
               <w:t>ForgotPassword</w:t>
             </w:r>
+            <w:proofErr w:type="spellEnd"/>
           </w:p>
         </w:tc>
       </w:tr>
@@ -7243,6 +7509,7 @@
                 <w:i/>
                 <w:sz w:val="22"/>
               </w:rPr>
+              <w:lastRenderedPageBreak/>
               <w:t>Exit Conditions</w:t>
             </w:r>
           </w:p>
@@ -7410,6 +7677,7 @@
                 <w:sz w:val="22"/>
               </w:rPr>
             </w:pPr>
+            <w:proofErr w:type="spellStart"/>
             <w:r>
               <w:rPr>
                 <w:rFonts w:ascii="Times New Roman" w:hAnsi="Times New Roman" w:cs="Arial"/>
@@ -7418,6 +7686,7 @@
               </w:rPr>
               <w:t>EditProfile</w:t>
             </w:r>
+            <w:proofErr w:type="spellEnd"/>
           </w:p>
         </w:tc>
       </w:tr>
@@ -7636,7 +7905,6 @@
           </w:p>
           <w:p>
             <w:pPr>
-              <w:spacing w:after="0" w:line="240" w:lineRule="auto"/>
               <w:rPr>
                 <w:rFonts w:ascii="Times New Roman" w:eastAsia="Times New Roman" w:hAnsi="Times New Roman" w:cs="Arial"/>
               </w:rPr>
@@ -7873,6 +8141,7 @@
                 <w:sz w:val="22"/>
               </w:rPr>
             </w:pPr>
+            <w:proofErr w:type="spellStart"/>
             <w:r>
               <w:rPr>
                 <w:rFonts w:ascii="Times New Roman" w:hAnsi="Times New Roman" w:cs="Arial"/>
@@ -7881,6 +8150,7 @@
               </w:rPr>
               <w:t>CreateOrder</w:t>
             </w:r>
+            <w:proofErr w:type="spellEnd"/>
           </w:p>
         </w:tc>
       </w:tr>
@@ -8351,6 +8621,7 @@
                 <w:sz w:val="22"/>
               </w:rPr>
             </w:pPr>
+            <w:proofErr w:type="spellStart"/>
             <w:r>
               <w:rPr>
                 <w:rFonts w:ascii="Times New Roman" w:hAnsi="Times New Roman" w:cs="Arial"/>
@@ -8359,6 +8630,7 @@
               </w:rPr>
               <w:t>PayOrder</w:t>
             </w:r>
+            <w:proofErr w:type="spellEnd"/>
           </w:p>
         </w:tc>
       </w:tr>
@@ -8763,6 +9035,7 @@
                 <w:sz w:val="22"/>
               </w:rPr>
             </w:pPr>
+            <w:proofErr w:type="spellStart"/>
             <w:r>
               <w:rPr>
                 <w:rFonts w:ascii="Times New Roman" w:hAnsi="Times New Roman" w:cs="Arial"/>
@@ -8771,6 +9044,7 @@
               </w:rPr>
               <w:t>TrackOrder</w:t>
             </w:r>
+            <w:proofErr w:type="spellEnd"/>
           </w:p>
         </w:tc>
       </w:tr>
@@ -8902,6 +9176,7 @@
                 <w:rFonts w:ascii="Times New Roman" w:eastAsia="Times New Roman" w:hAnsi="Times New Roman" w:cs="Arial"/>
                 <w:sz w:val="22"/>
               </w:rPr>
+              <w:lastRenderedPageBreak/>
               <w:t xml:space="preserve">The System shows the </w:t>
             </w:r>
             <w:r>
@@ -9045,6 +9320,7 @@
                 <w:i/>
                 <w:sz w:val="22"/>
               </w:rPr>
+              <w:lastRenderedPageBreak/>
               <w:t>Entry Conditions</w:t>
             </w:r>
           </w:p>
@@ -9307,6 +9583,7 @@
                 <w:sz w:val="22"/>
               </w:rPr>
             </w:pPr>
+            <w:proofErr w:type="spellStart"/>
             <w:r>
               <w:rPr>
                 <w:rFonts w:ascii="Times New Roman" w:hAnsi="Times New Roman" w:cs="Arial"/>
@@ -9315,6 +9592,7 @@
               </w:rPr>
               <w:t>OrderInfo</w:t>
             </w:r>
+            <w:proofErr w:type="spellEnd"/>
           </w:p>
         </w:tc>
       </w:tr>
@@ -9736,6 +10014,7 @@
                 <w:sz w:val="22"/>
               </w:rPr>
             </w:pPr>
+            <w:proofErr w:type="spellStart"/>
             <w:r>
               <w:rPr>
                 <w:rFonts w:ascii="Times New Roman" w:hAnsi="Times New Roman" w:cs="Arial"/>
@@ -9752,6 +10031,7 @@
               </w:rPr>
               <w:t>Order</w:t>
             </w:r>
+            <w:proofErr w:type="spellEnd"/>
           </w:p>
         </w:tc>
       </w:tr>
@@ -10156,6 +10436,7 @@
                 <w:sz w:val="22"/>
               </w:rPr>
             </w:pPr>
+            <w:proofErr w:type="spellStart"/>
             <w:r>
               <w:rPr>
                 <w:rFonts w:ascii="Times New Roman" w:hAnsi="Times New Roman" w:cs="Arial"/>
@@ -10164,6 +10445,7 @@
               </w:rPr>
               <w:t>ViewUserAccount</w:t>
             </w:r>
+            <w:proofErr w:type="spellEnd"/>
           </w:p>
         </w:tc>
       </w:tr>
@@ -10597,6 +10879,7 @@
                 <w:sz w:val="22"/>
               </w:rPr>
             </w:pPr>
+            <w:proofErr w:type="spellStart"/>
             <w:r>
               <w:rPr>
                 <w:rFonts w:ascii="Times New Roman" w:hAnsi="Times New Roman" w:cs="Arial"/>
@@ -10605,6 +10888,7 @@
               </w:rPr>
               <w:t>EditUserAccount</w:t>
             </w:r>
+            <w:proofErr w:type="spellEnd"/>
           </w:p>
         </w:tc>
       </w:tr>
@@ -11104,6 +11388,7 @@
                 <w:sz w:val="22"/>
               </w:rPr>
             </w:pPr>
+            <w:proofErr w:type="spellStart"/>
             <w:r>
               <w:rPr>
                 <w:rFonts w:ascii="Times New Roman" w:hAnsi="Times New Roman" w:cs="Arial"/>
@@ -11112,6 +11397,7 @@
               </w:rPr>
               <w:t>DeleteUserAccount</w:t>
             </w:r>
+            <w:proofErr w:type="spellEnd"/>
           </w:p>
         </w:tc>
       </w:tr>
@@ -11581,6 +11867,7 @@
                 <w:sz w:val="22"/>
               </w:rPr>
             </w:pPr>
+            <w:proofErr w:type="spellStart"/>
             <w:r>
               <w:rPr>
                 <w:rFonts w:ascii="Times New Roman" w:hAnsi="Times New Roman" w:cs="Arial"/>
@@ -11589,6 +11876,7 @@
               </w:rPr>
               <w:t>ViewOrderStatus</w:t>
             </w:r>
+            <w:proofErr w:type="spellEnd"/>
           </w:p>
         </w:tc>
       </w:tr>
@@ -12054,6 +12342,7 @@
                 <w:sz w:val="22"/>
               </w:rPr>
             </w:pPr>
+            <w:proofErr w:type="spellStart"/>
             <w:r>
               <w:rPr>
                 <w:rFonts w:ascii="Times New Roman" w:hAnsi="Times New Roman" w:cs="Arial"/>
@@ -12078,6 +12367,7 @@
               </w:rPr>
               <w:t>derStatus</w:t>
             </w:r>
+            <w:proofErr w:type="spellEnd"/>
           </w:p>
         </w:tc>
       </w:tr>
@@ -12202,7 +12492,16 @@
                 <w:sz w:val="22"/>
                 <w:szCs w:val="20"/>
               </w:rPr>
-              <w:t>System display a form already fill out with previous information</w:t>
+              <w:t xml:space="preserve">System display a form already fill out with previous </w:t>
+            </w:r>
+            <w:r>
+              <w:rPr>
+                <w:rFonts w:cs="Arial"/>
+                <w:sz w:val="22"/>
+                <w:szCs w:val="20"/>
+              </w:rPr>
+              <w:lastRenderedPageBreak/>
+              <w:t>information</w:t>
             </w:r>
           </w:p>
           <w:p>
@@ -12317,6 +12616,7 @@
                 <w:i/>
                 <w:sz w:val="22"/>
               </w:rPr>
+              <w:lastRenderedPageBreak/>
               <w:t>Entry Conditions</w:t>
             </w:r>
           </w:p>
@@ -12569,6 +12869,7 @@
                 <w:sz w:val="22"/>
               </w:rPr>
             </w:pPr>
+            <w:proofErr w:type="spellStart"/>
             <w:r>
               <w:rPr>
                 <w:rFonts w:ascii="Times New Roman" w:hAnsi="Times New Roman" w:cs="Arial"/>
@@ -12577,6 +12878,7 @@
               </w:rPr>
               <w:t>DeleteOrderStatus</w:t>
             </w:r>
+            <w:proofErr w:type="spellEnd"/>
           </w:p>
         </w:tc>
       </w:tr>
@@ -13054,6 +13356,7 @@
                 <w:sz w:val="22"/>
               </w:rPr>
             </w:pPr>
+            <w:proofErr w:type="spellStart"/>
             <w:r>
               <w:rPr>
                 <w:rFonts w:ascii="Times New Roman" w:hAnsi="Times New Roman" w:cs="Arial"/>
@@ -13062,6 +13365,7 @@
               </w:rPr>
               <w:t>ViewWorkPool</w:t>
             </w:r>
+            <w:proofErr w:type="spellEnd"/>
           </w:p>
         </w:tc>
       </w:tr>
@@ -13557,6 +13861,7 @@
                 <w:sz w:val="22"/>
               </w:rPr>
             </w:pPr>
+            <w:proofErr w:type="spellStart"/>
             <w:r>
               <w:rPr>
                 <w:rFonts w:ascii="Times New Roman" w:hAnsi="Times New Roman" w:cs="Arial"/>
@@ -13565,6 +13870,7 @@
               </w:rPr>
               <w:t>CreateRun</w:t>
             </w:r>
+            <w:proofErr w:type="spellEnd"/>
           </w:p>
         </w:tc>
       </w:tr>
@@ -13610,7 +13916,14 @@
                 <w:rFonts w:ascii="Times New Roman" w:hAnsi="Times New Roman" w:cs="Arial"/>
                 <w:sz w:val="22"/>
               </w:rPr>
-              <w:t>Initiated by an Employee</w:t>
+              <w:t xml:space="preserve">Initiated by </w:t>
+            </w:r>
+            <w:r>
+              <w:rPr>
+                <w:rFonts w:ascii="Times New Roman" w:hAnsi="Times New Roman" w:cs="Arial"/>
+                <w:sz w:val="22"/>
+              </w:rPr>
+              <w:t>a Worker</w:t>
             </w:r>
           </w:p>
         </w:tc>
@@ -13662,13 +13975,20 @@
                 <w:rFonts w:ascii="Times New Roman" w:eastAsia="Times New Roman" w:hAnsi="Times New Roman" w:cs="Arial"/>
                 <w:sz w:val="22"/>
               </w:rPr>
-              <w:t>User initiates the "</w:t>
+              <w:t>Worker</w:t>
             </w:r>
             <w:r>
               <w:rPr>
                 <w:rFonts w:ascii="Times New Roman" w:eastAsia="Times New Roman" w:hAnsi="Times New Roman" w:cs="Arial"/>
                 <w:sz w:val="22"/>
               </w:rPr>
+              <w:t xml:space="preserve"> initiates the "</w:t>
+            </w:r>
+            <w:r>
+              <w:rPr>
+                <w:rFonts w:ascii="Times New Roman" w:eastAsia="Times New Roman" w:hAnsi="Times New Roman" w:cs="Arial"/>
+                <w:sz w:val="22"/>
+              </w:rPr>
               <w:t>Create Print Run</w:t>
             </w:r>
             <w:r>
@@ -13696,7 +14016,14 @@
                 <w:rFonts w:ascii="Times New Roman" w:eastAsia="Times New Roman" w:hAnsi="Times New Roman" w:cs="Arial"/>
                 <w:sz w:val="22"/>
               </w:rPr>
-              <w:t>The System responds by creating an empty print run and notifying the User</w:t>
+              <w:t xml:space="preserve">The System responds by creating an empty print run and notifying the </w:t>
+            </w:r>
+            <w:r>
+              <w:rPr>
+                <w:rFonts w:ascii="Times New Roman" w:eastAsia="Times New Roman" w:hAnsi="Times New Roman" w:cs="Arial"/>
+                <w:sz w:val="22"/>
+              </w:rPr>
+              <w:t>Worker</w:t>
             </w:r>
           </w:p>
         </w:tc>
@@ -13748,7 +14075,14 @@
                 <w:rFonts w:ascii="Times New Roman" w:eastAsia="Times New Roman" w:hAnsi="Times New Roman" w:cs="Arial"/>
                 <w:sz w:val="22"/>
               </w:rPr>
-              <w:t xml:space="preserve">User is logged into the System </w:t>
+              <w:t>Worker</w:t>
+            </w:r>
+            <w:r>
+              <w:rPr>
+                <w:rFonts w:ascii="Times New Roman" w:eastAsia="Times New Roman" w:hAnsi="Times New Roman" w:cs="Arial"/>
+                <w:sz w:val="22"/>
+              </w:rPr>
+              <w:t xml:space="preserve"> is logged into the System </w:t>
             </w:r>
           </w:p>
         </w:tc>
@@ -13800,7 +14134,21 @@
                 <w:rFonts w:ascii="Times New Roman" w:eastAsia="Times New Roman" w:hAnsi="Times New Roman" w:cs="Arial"/>
                 <w:sz w:val="22"/>
               </w:rPr>
-              <w:t>The User has completed creating a print run OR</w:t>
+              <w:t xml:space="preserve">The </w:t>
+            </w:r>
+            <w:r>
+              <w:rPr>
+                <w:rFonts w:ascii="Times New Roman" w:eastAsia="Times New Roman" w:hAnsi="Times New Roman" w:cs="Arial"/>
+                <w:sz w:val="22"/>
+              </w:rPr>
+              <w:t>Worker</w:t>
+            </w:r>
+            <w:r>
+              <w:rPr>
+                <w:rFonts w:ascii="Times New Roman" w:eastAsia="Times New Roman" w:hAnsi="Times New Roman" w:cs="Arial"/>
+                <w:sz w:val="22"/>
+              </w:rPr>
+              <w:t xml:space="preserve"> has completed creating a print run OR</w:t>
             </w:r>
           </w:p>
           <w:p>
@@ -13827,7 +14175,21 @@
                 <w:rFonts w:ascii="Times New Roman" w:eastAsia="Times New Roman" w:hAnsi="Times New Roman" w:cs="Arial"/>
                 <w:sz w:val="22"/>
               </w:rPr>
-              <w:t xml:space="preserve"> User selects "Edit</w:t>
+              <w:t xml:space="preserve"> </w:t>
+            </w:r>
+            <w:r>
+              <w:rPr>
+                <w:rFonts w:ascii="Times New Roman" w:eastAsia="Times New Roman" w:hAnsi="Times New Roman" w:cs="Arial"/>
+                <w:sz w:val="22"/>
+              </w:rPr>
+              <w:t>Worker</w:t>
+            </w:r>
+            <w:r>
+              <w:rPr>
+                <w:rFonts w:ascii="Times New Roman" w:eastAsia="Times New Roman" w:hAnsi="Times New Roman" w:cs="Arial"/>
+                <w:sz w:val="22"/>
+              </w:rPr>
+              <w:t xml:space="preserve"> selects "Edit</w:t>
             </w:r>
             <w:r>
               <w:rPr>
@@ -13972,6 +14334,7 @@
                 <w:sz w:val="22"/>
               </w:rPr>
             </w:pPr>
+            <w:proofErr w:type="spellStart"/>
             <w:r>
               <w:rPr>
                 <w:rFonts w:ascii="Times New Roman" w:hAnsi="Times New Roman" w:cs="Arial"/>
@@ -13980,6 +14343,7 @@
               </w:rPr>
               <w:t>EditRun</w:t>
             </w:r>
+            <w:proofErr w:type="spellEnd"/>
           </w:p>
         </w:tc>
       </w:tr>
@@ -14025,7 +14389,7 @@
                 <w:rFonts w:ascii="Times New Roman" w:hAnsi="Times New Roman" w:cs="Arial"/>
                 <w:sz w:val="22"/>
               </w:rPr>
-              <w:t>Employee</w:t>
+              <w:t>Worker</w:t>
             </w:r>
           </w:p>
         </w:tc>
@@ -14077,13 +14441,27 @@
                 <w:rFonts w:ascii="Times New Roman" w:eastAsia="Times New Roman" w:hAnsi="Times New Roman" w:cs="Arial"/>
                 <w:sz w:val="22"/>
               </w:rPr>
-              <w:t>The User initiates the "Edit</w:t>
+              <w:t xml:space="preserve">The </w:t>
             </w:r>
             <w:r>
               <w:rPr>
                 <w:rFonts w:ascii="Times New Roman" w:eastAsia="Times New Roman" w:hAnsi="Times New Roman" w:cs="Arial"/>
                 <w:sz w:val="22"/>
               </w:rPr>
+              <w:t>Worker</w:t>
+            </w:r>
+            <w:r>
+              <w:rPr>
+                <w:rFonts w:ascii="Times New Roman" w:eastAsia="Times New Roman" w:hAnsi="Times New Roman" w:cs="Arial"/>
+                <w:sz w:val="22"/>
+              </w:rPr>
+              <w:t xml:space="preserve"> initiates the "Edit</w:t>
+            </w:r>
+            <w:r>
+              <w:rPr>
+                <w:rFonts w:ascii="Times New Roman" w:eastAsia="Times New Roman" w:hAnsi="Times New Roman" w:cs="Arial"/>
+                <w:sz w:val="22"/>
+              </w:rPr>
               <w:t xml:space="preserve"> </w:t>
             </w:r>
             <w:r>
@@ -14111,20 +14489,27 @@
                 <w:rFonts w:ascii="Times New Roman" w:eastAsia="Times New Roman" w:hAnsi="Times New Roman" w:cs="Arial"/>
                 <w:sz w:val="22"/>
               </w:rPr>
-              <w:t>The System responds by showing the Us</w:t>
+              <w:t xml:space="preserve">The System responds by showing the </w:t>
             </w:r>
             <w:r>
               <w:rPr>
                 <w:rFonts w:ascii="Times New Roman" w:eastAsia="Times New Roman" w:hAnsi="Times New Roman" w:cs="Arial"/>
                 <w:sz w:val="22"/>
               </w:rPr>
-              <w:t>er a form with options to add/</w:t>
+              <w:t>Worker</w:t>
             </w:r>
             <w:r>
               <w:rPr>
                 <w:rFonts w:ascii="Times New Roman" w:eastAsia="Times New Roman" w:hAnsi="Times New Roman" w:cs="Arial"/>
                 <w:sz w:val="22"/>
               </w:rPr>
+              <w:t xml:space="preserve"> a form with options to add/</w:t>
+            </w:r>
+            <w:r>
+              <w:rPr>
+                <w:rFonts w:ascii="Times New Roman" w:eastAsia="Times New Roman" w:hAnsi="Times New Roman" w:cs="Arial"/>
+                <w:sz w:val="22"/>
+              </w:rPr>
               <w:t>remove orders to the print run</w:t>
             </w:r>
           </w:p>
@@ -14145,7 +14530,21 @@
                 <w:rFonts w:ascii="Times New Roman" w:eastAsia="Times New Roman" w:hAnsi="Times New Roman" w:cs="Arial"/>
                 <w:sz w:val="22"/>
               </w:rPr>
-              <w:t xml:space="preserve">The User adds or removes orders to / from the print run </w:t>
+              <w:t xml:space="preserve">The </w:t>
+            </w:r>
+            <w:r>
+              <w:rPr>
+                <w:rFonts w:ascii="Times New Roman" w:eastAsia="Times New Roman" w:hAnsi="Times New Roman" w:cs="Arial"/>
+                <w:sz w:val="22"/>
+              </w:rPr>
+              <w:t>Worker</w:t>
+            </w:r>
+            <w:r>
+              <w:rPr>
+                <w:rFonts w:ascii="Times New Roman" w:eastAsia="Times New Roman" w:hAnsi="Times New Roman" w:cs="Arial"/>
+                <w:sz w:val="22"/>
+              </w:rPr>
+              <w:t xml:space="preserve"> adds or removes orders to / from the print run </w:t>
             </w:r>
           </w:p>
           <w:p>
@@ -14217,7 +14616,14 @@
                 <w:rFonts w:ascii="Times New Roman" w:eastAsia="Times New Roman" w:hAnsi="Times New Roman" w:cs="Arial"/>
                 <w:sz w:val="22"/>
               </w:rPr>
-              <w:t>User is logged into the system</w:t>
+              <w:t>Worker</w:t>
+            </w:r>
+            <w:r>
+              <w:rPr>
+                <w:rFonts w:ascii="Times New Roman" w:eastAsia="Times New Roman" w:hAnsi="Times New Roman" w:cs="Arial"/>
+                <w:sz w:val="22"/>
+              </w:rPr>
+              <w:t xml:space="preserve"> is logged into the system</w:t>
             </w:r>
           </w:p>
           <w:p>
@@ -14237,7 +14643,14 @@
                 <w:rFonts w:ascii="Times New Roman" w:eastAsia="Times New Roman" w:hAnsi="Times New Roman" w:cs="Arial"/>
                 <w:sz w:val="22"/>
               </w:rPr>
-              <w:t>User has selected an existing un-submitted print run to edit</w:t>
+              <w:t>Worker</w:t>
+            </w:r>
+            <w:r>
+              <w:rPr>
+                <w:rFonts w:ascii="Times New Roman" w:eastAsia="Times New Roman" w:hAnsi="Times New Roman" w:cs="Arial"/>
+                <w:sz w:val="22"/>
+              </w:rPr>
+              <w:t xml:space="preserve"> has selected an existing un-submitted print run to edit</w:t>
             </w:r>
           </w:p>
         </w:tc>
@@ -14323,7 +14736,21 @@
                 <w:rFonts w:ascii="Times New Roman" w:eastAsia="Times New Roman" w:hAnsi="Times New Roman" w:cs="Arial"/>
                 <w:sz w:val="22"/>
               </w:rPr>
-              <w:t>The User selects "Submit</w:t>
+              <w:t xml:space="preserve">The </w:t>
+            </w:r>
+            <w:r>
+              <w:rPr>
+                <w:rFonts w:ascii="Times New Roman" w:eastAsia="Times New Roman" w:hAnsi="Times New Roman" w:cs="Arial"/>
+                <w:sz w:val="22"/>
+              </w:rPr>
+              <w:t>Worker</w:t>
+            </w:r>
+            <w:r>
+              <w:rPr>
+                <w:rFonts w:ascii="Times New Roman" w:eastAsia="Times New Roman" w:hAnsi="Times New Roman" w:cs="Arial"/>
+                <w:sz w:val="22"/>
+              </w:rPr>
+              <w:t xml:space="preserve"> selects "Submit</w:t>
             </w:r>
             <w:r>
               <w:rPr>
@@ -14488,6 +14915,7 @@
                 <w:sz w:val="22"/>
               </w:rPr>
             </w:pPr>
+            <w:proofErr w:type="spellStart"/>
             <w:r>
               <w:rPr>
                 <w:rFonts w:ascii="Times New Roman" w:hAnsi="Times New Roman" w:cs="Arial"/>
@@ -14496,6 +14924,7 @@
               </w:rPr>
               <w:t>SubmitRunToPrinting</w:t>
             </w:r>
+            <w:proofErr w:type="spellEnd"/>
           </w:p>
         </w:tc>
       </w:tr>
@@ -14541,7 +14970,7 @@
                 <w:rFonts w:ascii="Times New Roman" w:hAnsi="Times New Roman" w:cs="Arial"/>
                 <w:sz w:val="22"/>
               </w:rPr>
-              <w:t>Employee</w:t>
+              <w:t>Worker</w:t>
             </w:r>
           </w:p>
         </w:tc>
@@ -14593,13 +15022,27 @@
                 <w:rFonts w:ascii="Times New Roman" w:eastAsia="Times New Roman" w:hAnsi="Times New Roman" w:cs="Arial"/>
                 <w:sz w:val="22"/>
               </w:rPr>
-              <w:t>The User initiates the "Submit</w:t>
+              <w:t xml:space="preserve">The </w:t>
             </w:r>
             <w:r>
               <w:rPr>
                 <w:rFonts w:ascii="Times New Roman" w:eastAsia="Times New Roman" w:hAnsi="Times New Roman" w:cs="Arial"/>
                 <w:sz w:val="22"/>
               </w:rPr>
+              <w:t>Worker</w:t>
+            </w:r>
+            <w:r>
+              <w:rPr>
+                <w:rFonts w:ascii="Times New Roman" w:eastAsia="Times New Roman" w:hAnsi="Times New Roman" w:cs="Arial"/>
+                <w:sz w:val="22"/>
+              </w:rPr>
+              <w:t xml:space="preserve"> initiates the "Submit</w:t>
+            </w:r>
+            <w:r>
+              <w:rPr>
+                <w:rFonts w:ascii="Times New Roman" w:eastAsia="Times New Roman" w:hAnsi="Times New Roman" w:cs="Arial"/>
+                <w:sz w:val="22"/>
+              </w:rPr>
               <w:t xml:space="preserve"> </w:t>
             </w:r>
             <w:r>
@@ -14655,7 +15098,21 @@
                 <w:rFonts w:ascii="Times New Roman" w:eastAsia="Times New Roman" w:hAnsi="Times New Roman" w:cs="Arial"/>
                 <w:sz w:val="22"/>
               </w:rPr>
-              <w:t xml:space="preserve">The System confirms the User's choice </w:t>
+              <w:t xml:space="preserve">The System confirms the </w:t>
+            </w:r>
+            <w:r>
+              <w:rPr>
+                <w:rFonts w:ascii="Times New Roman" w:eastAsia="Times New Roman" w:hAnsi="Times New Roman" w:cs="Arial"/>
+                <w:sz w:val="22"/>
+              </w:rPr>
+              <w:t>Worker’s</w:t>
+            </w:r>
+            <w:r>
+              <w:rPr>
+                <w:rFonts w:ascii="Times New Roman" w:eastAsia="Times New Roman" w:hAnsi="Times New Roman" w:cs="Arial"/>
+                <w:sz w:val="22"/>
+              </w:rPr>
+              <w:t xml:space="preserve"> choice </w:t>
             </w:r>
           </w:p>
           <w:p>
@@ -14675,7 +15132,21 @@
                 <w:rFonts w:ascii="Times New Roman" w:eastAsia="Times New Roman" w:hAnsi="Times New Roman" w:cs="Arial"/>
                 <w:sz w:val="22"/>
               </w:rPr>
-              <w:t>The System notifies Employee that a new print run is ready for printing</w:t>
+              <w:t xml:space="preserve">The System notifies </w:t>
+            </w:r>
+            <w:r>
+              <w:rPr>
+                <w:rFonts w:ascii="Times New Roman" w:eastAsia="Times New Roman" w:hAnsi="Times New Roman" w:cs="Arial"/>
+                <w:sz w:val="22"/>
+              </w:rPr>
+              <w:t>Worker</w:t>
+            </w:r>
+            <w:r>
+              <w:rPr>
+                <w:rFonts w:ascii="Times New Roman" w:eastAsia="Times New Roman" w:hAnsi="Times New Roman" w:cs="Arial"/>
+                <w:sz w:val="22"/>
+              </w:rPr>
+              <w:t xml:space="preserve"> that a new print run is ready for printing</w:t>
             </w:r>
           </w:p>
         </w:tc>
@@ -14727,7 +15198,14 @@
                 <w:rFonts w:ascii="Times New Roman" w:eastAsia="Times New Roman" w:hAnsi="Times New Roman" w:cs="Arial"/>
                 <w:sz w:val="22"/>
               </w:rPr>
-              <w:t>User is logged into the system</w:t>
+              <w:t>Worker</w:t>
+            </w:r>
+            <w:r>
+              <w:rPr>
+                <w:rFonts w:ascii="Times New Roman" w:eastAsia="Times New Roman" w:hAnsi="Times New Roman" w:cs="Arial"/>
+                <w:sz w:val="22"/>
+              </w:rPr>
+              <w:t xml:space="preserve"> is logged into the system</w:t>
             </w:r>
           </w:p>
           <w:p>
@@ -14747,7 +15225,14 @@
                 <w:rFonts w:ascii="Times New Roman" w:eastAsia="Times New Roman" w:hAnsi="Times New Roman" w:cs="Arial"/>
                 <w:sz w:val="22"/>
               </w:rPr>
-              <w:t>User has selected a print run</w:t>
+              <w:t>Worker</w:t>
+            </w:r>
+            <w:r>
+              <w:rPr>
+                <w:rFonts w:ascii="Times New Roman" w:eastAsia="Times New Roman" w:hAnsi="Times New Roman" w:cs="Arial"/>
+                <w:sz w:val="22"/>
+              </w:rPr>
+              <w:t xml:space="preserve"> has selected a print run</w:t>
             </w:r>
           </w:p>
         </w:tc>
@@ -15539,6 +16024,7 @@
                 <w:i/>
                 <w:sz w:val="22"/>
               </w:rPr>
+              <w:lastRenderedPageBreak/>
               <w:t>Entry Conditions</w:t>
             </w:r>
           </w:p>
@@ -16814,6 +17300,7 @@
           <w:b/>
           <w:szCs w:val="20"/>
         </w:rPr>
+        <w:lastRenderedPageBreak/>
         <w:t>3.4.4 Dynamic</w:t>
       </w:r>
       <w:r>
@@ -16893,7 +17380,25 @@
           <w:b/>
           <w:szCs w:val="20"/>
         </w:rPr>
-        <w:t xml:space="preserve">Figure 3 – Statechart Diagram for </w:t>
+        <w:t xml:space="preserve">Figure 3 – </w:t>
+      </w:r>
+      <w:proofErr w:type="spellStart"/>
+      <w:r>
+        <w:rPr>
+          <w:rFonts w:ascii="Times New Roman" w:hAnsi="Times New Roman" w:cs="Arial"/>
+          <w:b/>
+          <w:szCs w:val="20"/>
+        </w:rPr>
+        <w:t>Statechart</w:t>
+      </w:r>
+      <w:proofErr w:type="spellEnd"/>
+      <w:r>
+        <w:rPr>
+          <w:rFonts w:ascii="Times New Roman" w:hAnsi="Times New Roman" w:cs="Arial"/>
+          <w:b/>
+          <w:szCs w:val="20"/>
+        </w:rPr>
+        <w:t xml:space="preserve"> Diagram for </w:t>
       </w:r>
       <w:r>
         <w:rPr>
@@ -17007,6 +17512,7 @@
           <w:noProof/>
           <w:szCs w:val="20"/>
         </w:rPr>
+        <w:lastRenderedPageBreak/>
         <w:drawing>
           <wp:inline distT="0" distB="0" distL="0" distR="0">
             <wp:extent cx="5379720" cy="4558579"/>
@@ -17442,6 +17948,7 @@
           <w:b/>
           <w:szCs w:val="20"/>
         </w:rPr>
+        <w:lastRenderedPageBreak/>
         <w:t>3.4.5 User</w:t>
       </w:r>
       <w:r>
@@ -17487,7 +17994,7 @@
                     </pic:cNvPicPr>
                   </pic:nvPicPr>
                   <pic:blipFill>
-                    <a:blip r:embed="rId12"/>
+                    <a:blip r:embed="rId12" cstate="print"/>
                     <a:srcRect l="8362" r="8362" b="34193"/>
                     <a:stretch>
                       <a:fillRect/>
@@ -17556,7 +18063,7 @@
                     </pic:cNvPicPr>
                   </pic:nvPicPr>
                   <pic:blipFill>
-                    <a:blip r:embed="rId13"/>
+                    <a:blip r:embed="rId13" cstate="print"/>
                     <a:srcRect l="8362" r="8362" b="27072"/>
                     <a:stretch>
                       <a:fillRect/>
@@ -17599,6 +18106,7 @@
           <w:noProof/>
           <w:szCs w:val="20"/>
         </w:rPr>
+        <w:lastRenderedPageBreak/>
         <w:drawing>
           <wp:inline distT="0" distB="0" distL="0" distR="0">
             <wp:extent cx="5346700" cy="4757244"/>
@@ -17617,7 +18125,7 @@
                     </pic:cNvPicPr>
                   </pic:nvPicPr>
                   <pic:blipFill>
-                    <a:blip r:embed="rId14"/>
+                    <a:blip r:embed="rId14" cstate="print"/>
                     <a:srcRect l="11403" r="11403" b="29069"/>
                     <a:stretch>
                       <a:fillRect/>
@@ -17694,7 +18202,7 @@
                     </pic:cNvPicPr>
                   </pic:nvPicPr>
                   <pic:blipFill>
-                    <a:blip r:embed="rId15"/>
+                    <a:blip r:embed="rId15" cstate="print"/>
                     <a:srcRect l="12163" r="12923" b="38675"/>
                     <a:stretch>
                       <a:fillRect/>
@@ -17739,6 +18247,7 @@
           <w:noProof/>
           <w:szCs w:val="20"/>
         </w:rPr>
+        <w:lastRenderedPageBreak/>
         <w:drawing>
           <wp:inline distT="0" distB="0" distL="0" distR="0">
             <wp:extent cx="5591683" cy="4114800"/>
@@ -17757,7 +18266,7 @@
                     </pic:cNvPicPr>
                   </pic:nvPicPr>
                   <pic:blipFill>
-                    <a:blip r:embed="rId16"/>
+                    <a:blip r:embed="rId16" cstate="print"/>
                     <a:srcRect l="11403" r="12163" b="22402"/>
                     <a:stretch>
                       <a:fillRect/>
@@ -17828,7 +18337,7 @@
                     </pic:cNvPicPr>
                   </pic:nvPicPr>
                   <pic:blipFill>
-                    <a:blip r:embed="rId17"/>
+                    <a:blip r:embed="rId17" cstate="print"/>
                     <a:srcRect l="11403" r="12923" b="29941"/>
                     <a:stretch>
                       <a:fillRect/>
@@ -17873,6 +18382,7 @@
           <w:noProof/>
           <w:szCs w:val="20"/>
         </w:rPr>
+        <w:lastRenderedPageBreak/>
         <w:drawing>
           <wp:inline distT="0" distB="0" distL="0" distR="0">
             <wp:extent cx="5748867" cy="5265002"/>
@@ -17891,7 +18401,7 @@
                     </pic:cNvPicPr>
                   </pic:nvPicPr>
                   <pic:blipFill>
-                    <a:blip r:embed="rId18"/>
+                    <a:blip r:embed="rId18" cstate="print"/>
                     <a:srcRect l="10642" r="12163" b="9737"/>
                     <a:stretch>
                       <a:fillRect/>
@@ -17954,7 +18464,7 @@
                     </pic:cNvPicPr>
                   </pic:nvPicPr>
                   <pic:blipFill>
-                    <a:blip r:embed="rId19"/>
+                    <a:blip r:embed="rId19" cstate="print"/>
                     <a:srcRect l="11403" r="11403" b="33070"/>
                     <a:stretch>
                       <a:fillRect/>
@@ -17999,6 +18509,7 @@
           <w:noProof/>
           <w:szCs w:val="20"/>
         </w:rPr>
+        <w:lastRenderedPageBreak/>
         <w:drawing>
           <wp:inline distT="0" distB="0" distL="0" distR="0">
             <wp:extent cx="5198533" cy="4019700"/>
@@ -18017,7 +18528,7 @@
                     </pic:cNvPicPr>
                   </pic:nvPicPr>
                   <pic:blipFill>
-                    <a:blip r:embed="rId20"/>
+                    <a:blip r:embed="rId20" cstate="print"/>
                     <a:srcRect l="10642" r="11403" b="16002"/>
                     <a:stretch>
                       <a:fillRect/>
@@ -18216,7 +18727,23 @@
           <w:rFonts w:ascii="Times New Roman" w:hAnsi="Times New Roman"/>
           <w:color w:val="000000"/>
         </w:rPr>
-        <w:t>A member of the company, who has all the rights of any User plus other rights such as process customer orders, create print runs, etc.</w:t>
+        <w:t xml:space="preserve">A member of the company, who has all the rights of any User plus other rights such as process customer orders, </w:t>
+      </w:r>
+      <w:proofErr w:type="gramStart"/>
+      <w:r>
+        <w:rPr>
+          <w:rFonts w:ascii="Times New Roman" w:hAnsi="Times New Roman"/>
+          <w:color w:val="000000"/>
+        </w:rPr>
+        <w:t>create</w:t>
+      </w:r>
+      <w:proofErr w:type="gramEnd"/>
+      <w:r>
+        <w:rPr>
+          <w:rFonts w:ascii="Times New Roman" w:hAnsi="Times New Roman"/>
+          <w:color w:val="000000"/>
+        </w:rPr>
+        <w:t xml:space="preserve"> print runs, etc.</w:t>
       </w:r>
     </w:p>
     <w:p>
@@ -18411,7 +18938,8 @@
     </w:p>
     <w:sectPr>
       <w:pgSz w:w="12240" w:h="15840"/>
-      <w:pgMar w:top="720" w:right="1440" w:bottom="720" w:left="1440" w:gutter="0"/>
+      <w:pgMar w:top="720" w:right="1440" w:bottom="720" w:left="1440" w:header="720" w:footer="720" w:gutter="0"/>
+      <w:cols w:space="720"/>
       <w:docGrid w:linePitch="360"/>
     </w:sectPr>
   </w:body>
@@ -18419,7 +18947,7 @@
 </file>
 
 <file path=word/numbering.xml><?xml version="1.0" encoding="utf-8"?>
-<w:numbering xmlns:mv="urn:schemas-microsoft-com:mac:vml" xmlns:mo="http://schemas.microsoft.com/office/mac/office/2008/main" xmlns:ve="http://schemas.openxmlformats.org/markup-compatibility/2006" xmlns:o="urn:schemas-microsoft-com:office:office" xmlns:r="http://schemas.openxmlformats.org/officeDocument/2006/relationships" xmlns:m="http://schemas.openxmlformats.org/officeDocument/2006/math" xmlns:v="urn:schemas-microsoft-com:vml" xmlns:w10="urn:schemas-microsoft-com:office:word" xmlns:w="http://schemas.openxmlformats.org/wordprocessingml/2006/main" xmlns:wne="http://schemas.microsoft.com/office/word/2006/wordml" xmlns:wp="http://schemas.openxmlformats.org/drawingml/2006/wordprocessingDrawing">
+<w:numbering xmlns:ve="http://schemas.openxmlformats.org/markup-compatibility/2006" xmlns:o="urn:schemas-microsoft-com:office:office" xmlns:r="http://schemas.openxmlformats.org/officeDocument/2006/relationships" xmlns:m="http://schemas.openxmlformats.org/officeDocument/2006/math" xmlns:v="urn:schemas-microsoft-com:vml" xmlns:wp="http://schemas.openxmlformats.org/drawingml/2006/wordprocessingDrawing" xmlns:w10="urn:schemas-microsoft-com:office:word" xmlns:w="http://schemas.openxmlformats.org/wordprocessingml/2006/main" xmlns:wne="http://schemas.microsoft.com/office/word/2006/wordml">
   <w:abstractNum w:abstractNumId="0">
     <w:nsid w:val="01B95071"/>
     <w:multiLevelType w:val="hybridMultilevel"/>
@@ -23001,7 +23529,7 @@
       </w:pPr>
     </w:pPrDefault>
   </w:docDefaults>
-  <w:latentStyles w:defLockedState="0" w:defUIPriority="0" w:defSemiHidden="0" w:defUnhideWhenUsed="0" w:defQFormat="0" w:count="276">
+  <w:latentStyles w:defLockedState="0" w:defUIPriority="0" w:defSemiHidden="0" w:defUnhideWhenUsed="0" w:defQFormat="0" w:count="267">
     <w:lsdException w:name="Colorful List Accent 6" w:uiPriority="72"/>
     <w:lsdException w:name="Colorful Grid Accent 6" w:uiPriority="73"/>
     <w:lsdException w:name="Subtle Emphasis" w:uiPriority="19" w:qFormat="1"/>
@@ -23019,11 +23547,13 @@
   </w:style>
   <w:style w:type="character" w:default="1" w:styleId="DefaultParagraphFont">
     <w:name w:val="Default Paragraph Font"/>
+    <w:uiPriority w:val="1"/>
     <w:semiHidden/>
     <w:unhideWhenUsed/>
   </w:style>
   <w:style w:type="table" w:default="1" w:styleId="TableNormal">
     <w:name w:val="Normal Table"/>
+    <w:uiPriority w:val="99"/>
     <w:semiHidden/>
     <w:unhideWhenUsed/>
     <w:qFormat/>
@@ -23039,6 +23569,7 @@
   </w:style>
   <w:style w:type="numbering" w:default="1" w:styleId="NoList">
     <w:name w:val="No List"/>
+    <w:uiPriority w:val="99"/>
     <w:semiHidden/>
     <w:unhideWhenUsed/>
   </w:style>

</xml_diff>